<commit_message>
Tweaked a couple of visualization descriptions to include CA & NY
</commit_message>
<xml_diff>
--- a/Project Proposal/MT-Project1-Proposal.docx
+++ b/Project Proposal/MT-Project1-Proposal.docx
@@ -1699,6 +1699,12 @@
         </w:rPr>
         <w:t>appropriate (and time permits</w:t>
       </w:r>
+      <w:r>
+        <w:rPr>
+          <w:shd w:val="clear" w:color="auto" w:fill="FFFFFF"/>
+        </w:rPr>
+        <w:t>).</w:t>
+      </w:r>
     </w:p>
     <w:p>
       <w:pPr>
@@ -1843,7 +1849,7 @@
       <w:pPr>
         <w:pStyle w:val="ListParagraph"/>
         <w:numPr>
-          <w:ilvl w:val="0"/>
+          <w:ilvl w:val="1"/>
           <w:numId w:val="49"/>
         </w:numPr>
         <w:rPr>
@@ -1854,22 +1860,8 @@
         <w:rPr>
           <w:shd w:val="clear" w:color="auto" w:fill="FFFFFF"/>
         </w:rPr>
-        <w:t>Bar chart of COVID confirmed cases &amp; deaths</w:t>
-      </w:r>
-      <w:r>
-        <w:rPr>
-          <w:shd w:val="clear" w:color="auto" w:fill="FFFFFF"/>
-        </w:rPr>
-        <w:t xml:space="preserve"> for 2020-</w:t>
-      </w:r>
-      <w:proofErr w:type="gramStart"/>
-      <w:r>
-        <w:rPr>
-          <w:shd w:val="clear" w:color="auto" w:fill="FFFFFF"/>
-        </w:rPr>
-        <w:t>current</w:t>
-      </w:r>
-      <w:proofErr w:type="gramEnd"/>
+        <w:t>California &amp; New York</w:t>
+      </w:r>
     </w:p>
     <w:p>
       <w:pPr>
@@ -1886,6 +1878,74 @@
         <w:rPr>
           <w:shd w:val="clear" w:color="auto" w:fill="FFFFFF"/>
         </w:rPr>
+        <w:t>Bar chart of COVID confirmed cases &amp; deaths</w:t>
+      </w:r>
+      <w:r>
+        <w:rPr>
+          <w:shd w:val="clear" w:color="auto" w:fill="FFFFFF"/>
+        </w:rPr>
+        <w:t xml:space="preserve"> for 2020-</w:t>
+      </w:r>
+      <w:proofErr w:type="gramStart"/>
+      <w:r>
+        <w:rPr>
+          <w:shd w:val="clear" w:color="auto" w:fill="FFFFFF"/>
+        </w:rPr>
+        <w:t>current</w:t>
+      </w:r>
+      <w:proofErr w:type="gramEnd"/>
+    </w:p>
+    <w:p>
+      <w:pPr>
+        <w:pStyle w:val="ListParagraph"/>
+        <w:numPr>
+          <w:ilvl w:val="1"/>
+          <w:numId w:val="49"/>
+        </w:numPr>
+        <w:rPr>
+          <w:shd w:val="clear" w:color="auto" w:fill="FFFFFF"/>
+        </w:rPr>
+      </w:pPr>
+      <w:r>
+        <w:rPr>
+          <w:shd w:val="clear" w:color="auto" w:fill="FFFFFF"/>
+        </w:rPr>
+        <w:t>All (US).</w:t>
+      </w:r>
+    </w:p>
+    <w:p>
+      <w:pPr>
+        <w:pStyle w:val="ListParagraph"/>
+        <w:numPr>
+          <w:ilvl w:val="1"/>
+          <w:numId w:val="49"/>
+        </w:numPr>
+        <w:rPr>
+          <w:shd w:val="clear" w:color="auto" w:fill="FFFFFF"/>
+        </w:rPr>
+      </w:pPr>
+      <w:r>
+        <w:rPr>
+          <w:shd w:val="clear" w:color="auto" w:fill="FFFFFF"/>
+        </w:rPr>
+        <w:t>California, New York</w:t>
+      </w:r>
+    </w:p>
+    <w:p>
+      <w:pPr>
+        <w:pStyle w:val="ListParagraph"/>
+        <w:numPr>
+          <w:ilvl w:val="0"/>
+          <w:numId w:val="49"/>
+        </w:numPr>
+        <w:rPr>
+          <w:shd w:val="clear" w:color="auto" w:fill="FFFFFF"/>
+        </w:rPr>
+      </w:pPr>
+      <w:r>
+        <w:rPr>
+          <w:shd w:val="clear" w:color="auto" w:fill="FFFFFF"/>
+        </w:rPr>
         <w:t>Scatterplot with regression line &amp; correlation coefficient for:</w:t>
       </w:r>
     </w:p>
@@ -1923,6 +1983,24 @@
           <w:shd w:val="clear" w:color="auto" w:fill="FFFFFF"/>
         </w:rPr>
         <w:t>IAD% vs. Deaths</w:t>
+      </w:r>
+    </w:p>
+    <w:p>
+      <w:pPr>
+        <w:pStyle w:val="ListParagraph"/>
+        <w:numPr>
+          <w:ilvl w:val="1"/>
+          <w:numId w:val="48"/>
+        </w:numPr>
+        <w:rPr>
+          <w:shd w:val="clear" w:color="auto" w:fill="FFFFFF"/>
+        </w:rPr>
+      </w:pPr>
+      <w:r>
+        <w:rPr>
+          <w:shd w:val="clear" w:color="auto" w:fill="FFFFFF"/>
+        </w:rPr>
+        <w:t>California &amp; New York (if the bar charts in #2 &amp; #3 look promising)</w:t>
       </w:r>
     </w:p>
     <w:p>

</xml_diff>

<commit_message>
fixed a couple of typos in proposal doc
</commit_message>
<xml_diff>
--- a/Project Proposal/MT-Project1-Proposal.docx
+++ b/Project Proposal/MT-Project1-Proposal.docx
@@ -697,7 +697,7 @@
           <w:lang w:eastAsia="en-US"/>
         </w:rPr>
       </w:pPr>
-      <w:hyperlink r:id="rId13" w:history="1">
+      <w:hyperlink r:id="rId13" w:anchor="phase3" w:history="1">
         <w:r>
           <w:rPr>
             <w:rStyle w:val="Hyperlink"/>
@@ -1131,13 +1131,7 @@
         <w:rPr>
           <w:shd w:val="clear" w:color="auto" w:fill="FFFFFF"/>
         </w:rPr>
-        <w:t>Confirmed</w:t>
-      </w:r>
-      <w:r>
-        <w:rPr>
-          <w:shd w:val="clear" w:color="auto" w:fill="FFFFFF"/>
-        </w:rPr>
-        <w:t xml:space="preserve"> Cases</w:t>
+        <w:t>State (All, California, New York)</w:t>
       </w:r>
     </w:p>
     <w:p>
@@ -1155,7 +1149,13 @@
         <w:rPr>
           <w:shd w:val="clear" w:color="auto" w:fill="FFFFFF"/>
         </w:rPr>
-        <w:t>Deaths</w:t>
+        <w:t>Confirmed</w:t>
+      </w:r>
+      <w:r>
+        <w:rPr>
+          <w:shd w:val="clear" w:color="auto" w:fill="FFFFFF"/>
+        </w:rPr>
+        <w:t xml:space="preserve"> Cases</w:t>
       </w:r>
     </w:p>
     <w:p>
@@ -1173,21 +1173,7 @@
         <w:rPr>
           <w:shd w:val="clear" w:color="auto" w:fill="FFFFFF"/>
         </w:rPr>
-        <w:t xml:space="preserve">Latitude &amp; Longitude? (If we think we might want to </w:t>
-      </w:r>
-      <w:proofErr w:type="spellStart"/>
-      <w:r>
-        <w:rPr>
-          <w:shd w:val="clear" w:color="auto" w:fill="FFFFFF"/>
-        </w:rPr>
-        <w:t>geomap</w:t>
-      </w:r>
-      <w:proofErr w:type="spellEnd"/>
-      <w:r>
-        <w:rPr>
-          <w:shd w:val="clear" w:color="auto" w:fill="FFFFFF"/>
-        </w:rPr>
-        <w:t xml:space="preserve"> hotspots as part of our California &amp; New York timelines we should probably grab them)</w:t>
+        <w:t>Deaths</w:t>
       </w:r>
     </w:p>
     <w:p>
@@ -2419,7 +2405,19 @@
               <w:rPr>
                 <w:shd w:val="clear" w:color="auto" w:fill="FFFFFF"/>
               </w:rPr>
-              <w:t>Anne Framboise</w:t>
+              <w:t xml:space="preserve">Anne </w:t>
+            </w:r>
+            <w:r>
+              <w:rPr>
+                <w:shd w:val="clear" w:color="auto" w:fill="FFFFFF"/>
+              </w:rPr>
+              <w:t>La</w:t>
+            </w:r>
+            <w:r>
+              <w:rPr>
+                <w:shd w:val="clear" w:color="auto" w:fill="FFFFFF"/>
+              </w:rPr>
+              <w:t>Framboise</w:t>
             </w:r>
           </w:p>
         </w:tc>
@@ -5120,132 +5118,6 @@
 </file>
 
 <file path=customXml/item1.xml><?xml version="1.0" encoding="utf-8"?>
-<p:properties xmlns:p="http://schemas.microsoft.com/office/2006/metadata/properties" xmlns:xsi="http://www.w3.org/2001/XMLSchema-instance" xmlns:pc="http://schemas.microsoft.com/office/infopath/2007/PartnerControls">
-  <documentManagement>
-    <APDescription xmlns="4873beb7-5857-4685-be1f-d57550cc96cc" xsi:nil="true"/>
-    <AssetExpire xmlns="4873beb7-5857-4685-be1f-d57550cc96cc">2029-01-01T08:00:00+00:00</AssetExpire>
-    <CampaignTagsTaxHTField0 xmlns="4873beb7-5857-4685-be1f-d57550cc96cc">
-      <Terms xmlns="http://schemas.microsoft.com/office/infopath/2007/PartnerControls"/>
-    </CampaignTagsTaxHTField0>
-    <IntlLangReviewDate xmlns="4873beb7-5857-4685-be1f-d57550cc96cc" xsi:nil="true"/>
-    <TPFriendlyName xmlns="4873beb7-5857-4685-be1f-d57550cc96cc" xsi:nil="true"/>
-    <IntlLangReview xmlns="4873beb7-5857-4685-be1f-d57550cc96cc">false</IntlLangReview>
-    <LocLastLocAttemptVersionLookup xmlns="4873beb7-5857-4685-be1f-d57550cc96cc">856581</LocLastLocAttemptVersionLookup>
-    <PolicheckWords xmlns="4873beb7-5857-4685-be1f-d57550cc96cc" xsi:nil="true"/>
-    <SubmitterId xmlns="4873beb7-5857-4685-be1f-d57550cc96cc" xsi:nil="true"/>
-    <AcquiredFrom xmlns="4873beb7-5857-4685-be1f-d57550cc96cc">Internal MS</AcquiredFrom>
-    <EditorialStatus xmlns="4873beb7-5857-4685-be1f-d57550cc96cc">Complete</EditorialStatus>
-    <Markets xmlns="4873beb7-5857-4685-be1f-d57550cc96cc"/>
-    <OriginAsset xmlns="4873beb7-5857-4685-be1f-d57550cc96cc" xsi:nil="true"/>
-    <AssetStart xmlns="4873beb7-5857-4685-be1f-d57550cc96cc">2012-09-19T07:42:00+00:00</AssetStart>
-    <FriendlyTitle xmlns="4873beb7-5857-4685-be1f-d57550cc96cc" xsi:nil="true"/>
-    <MarketSpecific xmlns="4873beb7-5857-4685-be1f-d57550cc96cc">false</MarketSpecific>
-    <TPNamespace xmlns="4873beb7-5857-4685-be1f-d57550cc96cc" xsi:nil="true"/>
-    <PublishStatusLookup xmlns="4873beb7-5857-4685-be1f-d57550cc96cc">
-      <Value>1622610</Value>
-    </PublishStatusLookup>
-    <APAuthor xmlns="4873beb7-5857-4685-be1f-d57550cc96cc">
-      <UserInfo>
-        <DisplayName>REDMOND\v-aptall</DisplayName>
-        <AccountId>2566</AccountId>
-        <AccountType/>
-      </UserInfo>
-    </APAuthor>
-    <TPCommandLine xmlns="4873beb7-5857-4685-be1f-d57550cc96cc" xsi:nil="true"/>
-    <IntlLangReviewer xmlns="4873beb7-5857-4685-be1f-d57550cc96cc" xsi:nil="true"/>
-    <OpenTemplate xmlns="4873beb7-5857-4685-be1f-d57550cc96cc">true</OpenTemplate>
-    <CSXSubmissionDate xmlns="4873beb7-5857-4685-be1f-d57550cc96cc" xsi:nil="true"/>
-    <TaxCatchAll xmlns="4873beb7-5857-4685-be1f-d57550cc96cc"/>
-    <Manager xmlns="4873beb7-5857-4685-be1f-d57550cc96cc" xsi:nil="true"/>
-    <NumericId xmlns="4873beb7-5857-4685-be1f-d57550cc96cc" xsi:nil="true"/>
-    <ParentAssetId xmlns="4873beb7-5857-4685-be1f-d57550cc96cc" xsi:nil="true"/>
-    <OriginalSourceMarket xmlns="4873beb7-5857-4685-be1f-d57550cc96cc" xsi:nil="true"/>
-    <ApprovalStatus xmlns="4873beb7-5857-4685-be1f-d57550cc96cc">InProgress</ApprovalStatus>
-    <TPComponent xmlns="4873beb7-5857-4685-be1f-d57550cc96cc" xsi:nil="true"/>
-    <EditorialTags xmlns="4873beb7-5857-4685-be1f-d57550cc96cc" xsi:nil="true"/>
-    <TPExecutable xmlns="4873beb7-5857-4685-be1f-d57550cc96cc" xsi:nil="true"/>
-    <TPLaunchHelpLink xmlns="4873beb7-5857-4685-be1f-d57550cc96cc" xsi:nil="true"/>
-    <LocComments xmlns="4873beb7-5857-4685-be1f-d57550cc96cc" xsi:nil="true"/>
-    <LocRecommendedHandoff xmlns="4873beb7-5857-4685-be1f-d57550cc96cc" xsi:nil="true"/>
-    <SourceTitle xmlns="4873beb7-5857-4685-be1f-d57550cc96cc" xsi:nil="true"/>
-    <CSXUpdate xmlns="4873beb7-5857-4685-be1f-d57550cc96cc">false</CSXUpdate>
-    <IntlLocPriority xmlns="4873beb7-5857-4685-be1f-d57550cc96cc" xsi:nil="true"/>
-    <UAProjectedTotalWords xmlns="4873beb7-5857-4685-be1f-d57550cc96cc" xsi:nil="true"/>
-    <AssetType xmlns="4873beb7-5857-4685-be1f-d57550cc96cc">TP</AssetType>
-    <MachineTranslated xmlns="4873beb7-5857-4685-be1f-d57550cc96cc">false</MachineTranslated>
-    <OutputCachingOn xmlns="4873beb7-5857-4685-be1f-d57550cc96cc">false</OutputCachingOn>
-    <TemplateStatus xmlns="4873beb7-5857-4685-be1f-d57550cc96cc">Complete</TemplateStatus>
-    <IsSearchable xmlns="4873beb7-5857-4685-be1f-d57550cc96cc">true</IsSearchable>
-    <ContentItem xmlns="4873beb7-5857-4685-be1f-d57550cc96cc" xsi:nil="true"/>
-    <HandoffToMSDN xmlns="4873beb7-5857-4685-be1f-d57550cc96cc" xsi:nil="true"/>
-    <ShowIn xmlns="4873beb7-5857-4685-be1f-d57550cc96cc">Show everywhere</ShowIn>
-    <ThumbnailAssetId xmlns="4873beb7-5857-4685-be1f-d57550cc96cc" xsi:nil="true"/>
-    <UALocComments xmlns="4873beb7-5857-4685-be1f-d57550cc96cc" xsi:nil="true"/>
-    <UALocRecommendation xmlns="4873beb7-5857-4685-be1f-d57550cc96cc">Localize</UALocRecommendation>
-    <LastModifiedDateTime xmlns="4873beb7-5857-4685-be1f-d57550cc96cc" xsi:nil="true"/>
-    <LegacyData xmlns="4873beb7-5857-4685-be1f-d57550cc96cc" xsi:nil="true"/>
-    <LocManualTestRequired xmlns="4873beb7-5857-4685-be1f-d57550cc96cc">false</LocManualTestRequired>
-    <LocMarketGroupTiers2 xmlns="4873beb7-5857-4685-be1f-d57550cc96cc" xsi:nil="true"/>
-    <ClipArtFilename xmlns="4873beb7-5857-4685-be1f-d57550cc96cc" xsi:nil="true"/>
-    <TPApplication xmlns="4873beb7-5857-4685-be1f-d57550cc96cc" xsi:nil="true"/>
-    <CSXHash xmlns="4873beb7-5857-4685-be1f-d57550cc96cc" xsi:nil="true"/>
-    <DirectSourceMarket xmlns="4873beb7-5857-4685-be1f-d57550cc96cc" xsi:nil="true"/>
-    <PrimaryImageGen xmlns="4873beb7-5857-4685-be1f-d57550cc96cc">true</PrimaryImageGen>
-    <PlannedPubDate xmlns="4873beb7-5857-4685-be1f-d57550cc96cc" xsi:nil="true"/>
-    <CSXSubmissionMarket xmlns="4873beb7-5857-4685-be1f-d57550cc96cc" xsi:nil="true"/>
-    <Downloads xmlns="4873beb7-5857-4685-be1f-d57550cc96cc">0</Downloads>
-    <ArtSampleDocs xmlns="4873beb7-5857-4685-be1f-d57550cc96cc" xsi:nil="true"/>
-    <TrustLevel xmlns="4873beb7-5857-4685-be1f-d57550cc96cc">1 Microsoft Managed Content</TrustLevel>
-    <BlockPublish xmlns="4873beb7-5857-4685-be1f-d57550cc96cc">false</BlockPublish>
-    <TPLaunchHelpLinkType xmlns="4873beb7-5857-4685-be1f-d57550cc96cc">Template</TPLaunchHelpLinkType>
-    <LocalizationTagsTaxHTField0 xmlns="4873beb7-5857-4685-be1f-d57550cc96cc">
-      <Terms xmlns="http://schemas.microsoft.com/office/infopath/2007/PartnerControls"/>
-    </LocalizationTagsTaxHTField0>
-    <BusinessGroup xmlns="4873beb7-5857-4685-be1f-d57550cc96cc" xsi:nil="true"/>
-    <Providers xmlns="4873beb7-5857-4685-be1f-d57550cc96cc" xsi:nil="true"/>
-    <TemplateTemplateType xmlns="4873beb7-5857-4685-be1f-d57550cc96cc">Word Document Template</TemplateTemplateType>
-    <TimesCloned xmlns="4873beb7-5857-4685-be1f-d57550cc96cc" xsi:nil="true"/>
-    <TPAppVersion xmlns="4873beb7-5857-4685-be1f-d57550cc96cc" xsi:nil="true"/>
-    <VoteCount xmlns="4873beb7-5857-4685-be1f-d57550cc96cc" xsi:nil="true"/>
-    <AverageRating xmlns="4873beb7-5857-4685-be1f-d57550cc96cc" xsi:nil="true"/>
-    <FeatureTagsTaxHTField0 xmlns="4873beb7-5857-4685-be1f-d57550cc96cc">
-      <Terms xmlns="http://schemas.microsoft.com/office/infopath/2007/PartnerControls"/>
-    </FeatureTagsTaxHTField0>
-    <Provider xmlns="4873beb7-5857-4685-be1f-d57550cc96cc" xsi:nil="true"/>
-    <UACurrentWords xmlns="4873beb7-5857-4685-be1f-d57550cc96cc" xsi:nil="true"/>
-    <AssetId xmlns="4873beb7-5857-4685-be1f-d57550cc96cc">TP103457714</AssetId>
-    <TPClientViewer xmlns="4873beb7-5857-4685-be1f-d57550cc96cc" xsi:nil="true"/>
-    <DSATActionTaken xmlns="4873beb7-5857-4685-be1f-d57550cc96cc" xsi:nil="true"/>
-    <APEditor xmlns="4873beb7-5857-4685-be1f-d57550cc96cc">
-      <UserInfo>
-        <DisplayName/>
-        <AccountId xsi:nil="true"/>
-        <AccountType/>
-      </UserInfo>
-    </APEditor>
-    <TPInstallLocation xmlns="4873beb7-5857-4685-be1f-d57550cc96cc" xsi:nil="true"/>
-    <OOCacheId xmlns="4873beb7-5857-4685-be1f-d57550cc96cc" xsi:nil="true"/>
-    <IsDeleted xmlns="4873beb7-5857-4685-be1f-d57550cc96cc">false</IsDeleted>
-    <PublishTargets xmlns="4873beb7-5857-4685-be1f-d57550cc96cc">OfficeOnlineVNext</PublishTargets>
-    <ApprovalLog xmlns="4873beb7-5857-4685-be1f-d57550cc96cc" xsi:nil="true"/>
-    <BugNumber xmlns="4873beb7-5857-4685-be1f-d57550cc96cc" xsi:nil="true"/>
-    <CrawlForDependencies xmlns="4873beb7-5857-4685-be1f-d57550cc96cc">false</CrawlForDependencies>
-    <InternalTagsTaxHTField0 xmlns="4873beb7-5857-4685-be1f-d57550cc96cc">
-      <Terms xmlns="http://schemas.microsoft.com/office/infopath/2007/PartnerControls"/>
-    </InternalTagsTaxHTField0>
-    <LastHandOff xmlns="4873beb7-5857-4685-be1f-d57550cc96cc" xsi:nil="true"/>
-    <Milestone xmlns="4873beb7-5857-4685-be1f-d57550cc96cc" xsi:nil="true"/>
-    <OriginalRelease xmlns="4873beb7-5857-4685-be1f-d57550cc96cc">15</OriginalRelease>
-    <RecommendationsModifier xmlns="4873beb7-5857-4685-be1f-d57550cc96cc" xsi:nil="true"/>
-    <ScenarioTagsTaxHTField0 xmlns="4873beb7-5857-4685-be1f-d57550cc96cc">
-      <Terms xmlns="http://schemas.microsoft.com/office/infopath/2007/PartnerControls"/>
-    </ScenarioTagsTaxHTField0>
-    <UANotes xmlns="4873beb7-5857-4685-be1f-d57550cc96cc" xsi:nil="true"/>
-  </documentManagement>
-</p:properties>
-</file>
-
-<file path=customXml/item2.xml><?xml version="1.0" encoding="utf-8"?>
 <ct:contentTypeSchema xmlns:ct="http://schemas.microsoft.com/office/2006/metadata/contentType" xmlns:ma="http://schemas.microsoft.com/office/2006/metadata/properties/metaAttributes" ct:_="" ma:_="" ma:contentTypeName="TemplateFile" ma:contentTypeID="0x0101006EDDDB5EE6D98C44930B742096920B300400F5B6D36B3EF94B4E9A635CDF2A18F5B8" ma:contentTypeVersion="72" ma:contentTypeDescription="Create a new document." ma:contentTypeScope="" ma:versionID="a23e56308344d904b51738559c3d67c9">
   <xsd:schema xmlns:xsd="http://www.w3.org/2001/XMLSchema" xmlns:xs="http://www.w3.org/2001/XMLSchema" xmlns:p="http://schemas.microsoft.com/office/2006/metadata/properties" xmlns:ns2="4873beb7-5857-4685-be1f-d57550cc96cc" targetNamespace="http://schemas.microsoft.com/office/2006/metadata/properties" ma:root="true" ma:fieldsID="cd0908cc4600e77bf5da051303e00c8d" ns2:_="">
     <xsd:import namespace="4873beb7-5857-4685-be1f-d57550cc96cc"/>
@@ -6285,6 +6157,132 @@
 </ct:contentTypeSchema>
 </file>
 
+<file path=customXml/item2.xml><?xml version="1.0" encoding="utf-8"?>
+<p:properties xmlns:p="http://schemas.microsoft.com/office/2006/metadata/properties" xmlns:xsi="http://www.w3.org/2001/XMLSchema-instance" xmlns:pc="http://schemas.microsoft.com/office/infopath/2007/PartnerControls">
+  <documentManagement>
+    <APDescription xmlns="4873beb7-5857-4685-be1f-d57550cc96cc" xsi:nil="true"/>
+    <AssetExpire xmlns="4873beb7-5857-4685-be1f-d57550cc96cc">2029-01-01T08:00:00+00:00</AssetExpire>
+    <CampaignTagsTaxHTField0 xmlns="4873beb7-5857-4685-be1f-d57550cc96cc">
+      <Terms xmlns="http://schemas.microsoft.com/office/infopath/2007/PartnerControls"/>
+    </CampaignTagsTaxHTField0>
+    <IntlLangReviewDate xmlns="4873beb7-5857-4685-be1f-d57550cc96cc" xsi:nil="true"/>
+    <TPFriendlyName xmlns="4873beb7-5857-4685-be1f-d57550cc96cc" xsi:nil="true"/>
+    <IntlLangReview xmlns="4873beb7-5857-4685-be1f-d57550cc96cc">false</IntlLangReview>
+    <LocLastLocAttemptVersionLookup xmlns="4873beb7-5857-4685-be1f-d57550cc96cc">856581</LocLastLocAttemptVersionLookup>
+    <PolicheckWords xmlns="4873beb7-5857-4685-be1f-d57550cc96cc" xsi:nil="true"/>
+    <SubmitterId xmlns="4873beb7-5857-4685-be1f-d57550cc96cc" xsi:nil="true"/>
+    <AcquiredFrom xmlns="4873beb7-5857-4685-be1f-d57550cc96cc">Internal MS</AcquiredFrom>
+    <EditorialStatus xmlns="4873beb7-5857-4685-be1f-d57550cc96cc">Complete</EditorialStatus>
+    <Markets xmlns="4873beb7-5857-4685-be1f-d57550cc96cc"/>
+    <OriginAsset xmlns="4873beb7-5857-4685-be1f-d57550cc96cc" xsi:nil="true"/>
+    <AssetStart xmlns="4873beb7-5857-4685-be1f-d57550cc96cc">2012-09-19T07:42:00+00:00</AssetStart>
+    <FriendlyTitle xmlns="4873beb7-5857-4685-be1f-d57550cc96cc" xsi:nil="true"/>
+    <MarketSpecific xmlns="4873beb7-5857-4685-be1f-d57550cc96cc">false</MarketSpecific>
+    <TPNamespace xmlns="4873beb7-5857-4685-be1f-d57550cc96cc" xsi:nil="true"/>
+    <PublishStatusLookup xmlns="4873beb7-5857-4685-be1f-d57550cc96cc">
+      <Value>1622610</Value>
+    </PublishStatusLookup>
+    <APAuthor xmlns="4873beb7-5857-4685-be1f-d57550cc96cc">
+      <UserInfo>
+        <DisplayName>REDMOND\v-aptall</DisplayName>
+        <AccountId>2566</AccountId>
+        <AccountType/>
+      </UserInfo>
+    </APAuthor>
+    <TPCommandLine xmlns="4873beb7-5857-4685-be1f-d57550cc96cc" xsi:nil="true"/>
+    <IntlLangReviewer xmlns="4873beb7-5857-4685-be1f-d57550cc96cc" xsi:nil="true"/>
+    <OpenTemplate xmlns="4873beb7-5857-4685-be1f-d57550cc96cc">true</OpenTemplate>
+    <CSXSubmissionDate xmlns="4873beb7-5857-4685-be1f-d57550cc96cc" xsi:nil="true"/>
+    <TaxCatchAll xmlns="4873beb7-5857-4685-be1f-d57550cc96cc"/>
+    <Manager xmlns="4873beb7-5857-4685-be1f-d57550cc96cc" xsi:nil="true"/>
+    <NumericId xmlns="4873beb7-5857-4685-be1f-d57550cc96cc" xsi:nil="true"/>
+    <ParentAssetId xmlns="4873beb7-5857-4685-be1f-d57550cc96cc" xsi:nil="true"/>
+    <OriginalSourceMarket xmlns="4873beb7-5857-4685-be1f-d57550cc96cc" xsi:nil="true"/>
+    <ApprovalStatus xmlns="4873beb7-5857-4685-be1f-d57550cc96cc">InProgress</ApprovalStatus>
+    <TPComponent xmlns="4873beb7-5857-4685-be1f-d57550cc96cc" xsi:nil="true"/>
+    <EditorialTags xmlns="4873beb7-5857-4685-be1f-d57550cc96cc" xsi:nil="true"/>
+    <TPExecutable xmlns="4873beb7-5857-4685-be1f-d57550cc96cc" xsi:nil="true"/>
+    <TPLaunchHelpLink xmlns="4873beb7-5857-4685-be1f-d57550cc96cc" xsi:nil="true"/>
+    <LocComments xmlns="4873beb7-5857-4685-be1f-d57550cc96cc" xsi:nil="true"/>
+    <LocRecommendedHandoff xmlns="4873beb7-5857-4685-be1f-d57550cc96cc" xsi:nil="true"/>
+    <SourceTitle xmlns="4873beb7-5857-4685-be1f-d57550cc96cc" xsi:nil="true"/>
+    <CSXUpdate xmlns="4873beb7-5857-4685-be1f-d57550cc96cc">false</CSXUpdate>
+    <IntlLocPriority xmlns="4873beb7-5857-4685-be1f-d57550cc96cc" xsi:nil="true"/>
+    <UAProjectedTotalWords xmlns="4873beb7-5857-4685-be1f-d57550cc96cc" xsi:nil="true"/>
+    <AssetType xmlns="4873beb7-5857-4685-be1f-d57550cc96cc">TP</AssetType>
+    <MachineTranslated xmlns="4873beb7-5857-4685-be1f-d57550cc96cc">false</MachineTranslated>
+    <OutputCachingOn xmlns="4873beb7-5857-4685-be1f-d57550cc96cc">false</OutputCachingOn>
+    <TemplateStatus xmlns="4873beb7-5857-4685-be1f-d57550cc96cc">Complete</TemplateStatus>
+    <IsSearchable xmlns="4873beb7-5857-4685-be1f-d57550cc96cc">true</IsSearchable>
+    <ContentItem xmlns="4873beb7-5857-4685-be1f-d57550cc96cc" xsi:nil="true"/>
+    <HandoffToMSDN xmlns="4873beb7-5857-4685-be1f-d57550cc96cc" xsi:nil="true"/>
+    <ShowIn xmlns="4873beb7-5857-4685-be1f-d57550cc96cc">Show everywhere</ShowIn>
+    <ThumbnailAssetId xmlns="4873beb7-5857-4685-be1f-d57550cc96cc" xsi:nil="true"/>
+    <UALocComments xmlns="4873beb7-5857-4685-be1f-d57550cc96cc" xsi:nil="true"/>
+    <UALocRecommendation xmlns="4873beb7-5857-4685-be1f-d57550cc96cc">Localize</UALocRecommendation>
+    <LastModifiedDateTime xmlns="4873beb7-5857-4685-be1f-d57550cc96cc" xsi:nil="true"/>
+    <LegacyData xmlns="4873beb7-5857-4685-be1f-d57550cc96cc" xsi:nil="true"/>
+    <LocManualTestRequired xmlns="4873beb7-5857-4685-be1f-d57550cc96cc">false</LocManualTestRequired>
+    <LocMarketGroupTiers2 xmlns="4873beb7-5857-4685-be1f-d57550cc96cc" xsi:nil="true"/>
+    <ClipArtFilename xmlns="4873beb7-5857-4685-be1f-d57550cc96cc" xsi:nil="true"/>
+    <TPApplication xmlns="4873beb7-5857-4685-be1f-d57550cc96cc" xsi:nil="true"/>
+    <CSXHash xmlns="4873beb7-5857-4685-be1f-d57550cc96cc" xsi:nil="true"/>
+    <DirectSourceMarket xmlns="4873beb7-5857-4685-be1f-d57550cc96cc" xsi:nil="true"/>
+    <PrimaryImageGen xmlns="4873beb7-5857-4685-be1f-d57550cc96cc">true</PrimaryImageGen>
+    <PlannedPubDate xmlns="4873beb7-5857-4685-be1f-d57550cc96cc" xsi:nil="true"/>
+    <CSXSubmissionMarket xmlns="4873beb7-5857-4685-be1f-d57550cc96cc" xsi:nil="true"/>
+    <Downloads xmlns="4873beb7-5857-4685-be1f-d57550cc96cc">0</Downloads>
+    <ArtSampleDocs xmlns="4873beb7-5857-4685-be1f-d57550cc96cc" xsi:nil="true"/>
+    <TrustLevel xmlns="4873beb7-5857-4685-be1f-d57550cc96cc">1 Microsoft Managed Content</TrustLevel>
+    <BlockPublish xmlns="4873beb7-5857-4685-be1f-d57550cc96cc">false</BlockPublish>
+    <TPLaunchHelpLinkType xmlns="4873beb7-5857-4685-be1f-d57550cc96cc">Template</TPLaunchHelpLinkType>
+    <LocalizationTagsTaxHTField0 xmlns="4873beb7-5857-4685-be1f-d57550cc96cc">
+      <Terms xmlns="http://schemas.microsoft.com/office/infopath/2007/PartnerControls"/>
+    </LocalizationTagsTaxHTField0>
+    <BusinessGroup xmlns="4873beb7-5857-4685-be1f-d57550cc96cc" xsi:nil="true"/>
+    <Providers xmlns="4873beb7-5857-4685-be1f-d57550cc96cc" xsi:nil="true"/>
+    <TemplateTemplateType xmlns="4873beb7-5857-4685-be1f-d57550cc96cc">Word Document Template</TemplateTemplateType>
+    <TimesCloned xmlns="4873beb7-5857-4685-be1f-d57550cc96cc" xsi:nil="true"/>
+    <TPAppVersion xmlns="4873beb7-5857-4685-be1f-d57550cc96cc" xsi:nil="true"/>
+    <VoteCount xmlns="4873beb7-5857-4685-be1f-d57550cc96cc" xsi:nil="true"/>
+    <AverageRating xmlns="4873beb7-5857-4685-be1f-d57550cc96cc" xsi:nil="true"/>
+    <FeatureTagsTaxHTField0 xmlns="4873beb7-5857-4685-be1f-d57550cc96cc">
+      <Terms xmlns="http://schemas.microsoft.com/office/infopath/2007/PartnerControls"/>
+    </FeatureTagsTaxHTField0>
+    <Provider xmlns="4873beb7-5857-4685-be1f-d57550cc96cc" xsi:nil="true"/>
+    <UACurrentWords xmlns="4873beb7-5857-4685-be1f-d57550cc96cc" xsi:nil="true"/>
+    <AssetId xmlns="4873beb7-5857-4685-be1f-d57550cc96cc">TP103457714</AssetId>
+    <TPClientViewer xmlns="4873beb7-5857-4685-be1f-d57550cc96cc" xsi:nil="true"/>
+    <DSATActionTaken xmlns="4873beb7-5857-4685-be1f-d57550cc96cc" xsi:nil="true"/>
+    <APEditor xmlns="4873beb7-5857-4685-be1f-d57550cc96cc">
+      <UserInfo>
+        <DisplayName/>
+        <AccountId xsi:nil="true"/>
+        <AccountType/>
+      </UserInfo>
+    </APEditor>
+    <TPInstallLocation xmlns="4873beb7-5857-4685-be1f-d57550cc96cc" xsi:nil="true"/>
+    <OOCacheId xmlns="4873beb7-5857-4685-be1f-d57550cc96cc" xsi:nil="true"/>
+    <IsDeleted xmlns="4873beb7-5857-4685-be1f-d57550cc96cc">false</IsDeleted>
+    <PublishTargets xmlns="4873beb7-5857-4685-be1f-d57550cc96cc">OfficeOnlineVNext</PublishTargets>
+    <ApprovalLog xmlns="4873beb7-5857-4685-be1f-d57550cc96cc" xsi:nil="true"/>
+    <BugNumber xmlns="4873beb7-5857-4685-be1f-d57550cc96cc" xsi:nil="true"/>
+    <CrawlForDependencies xmlns="4873beb7-5857-4685-be1f-d57550cc96cc">false</CrawlForDependencies>
+    <InternalTagsTaxHTField0 xmlns="4873beb7-5857-4685-be1f-d57550cc96cc">
+      <Terms xmlns="http://schemas.microsoft.com/office/infopath/2007/PartnerControls"/>
+    </InternalTagsTaxHTField0>
+    <LastHandOff xmlns="4873beb7-5857-4685-be1f-d57550cc96cc" xsi:nil="true"/>
+    <Milestone xmlns="4873beb7-5857-4685-be1f-d57550cc96cc" xsi:nil="true"/>
+    <OriginalRelease xmlns="4873beb7-5857-4685-be1f-d57550cc96cc">15</OriginalRelease>
+    <RecommendationsModifier xmlns="4873beb7-5857-4685-be1f-d57550cc96cc" xsi:nil="true"/>
+    <ScenarioTagsTaxHTField0 xmlns="4873beb7-5857-4685-be1f-d57550cc96cc">
+      <Terms xmlns="http://schemas.microsoft.com/office/infopath/2007/PartnerControls"/>
+    </ScenarioTagsTaxHTField0>
+    <UANotes xmlns="4873beb7-5857-4685-be1f-d57550cc96cc" xsi:nil="true"/>
+  </documentManagement>
+</p:properties>
+</file>
+
 <file path=customXml/item3.xml><?xml version="1.0" encoding="utf-8"?>
 <?mso-contentType ?>
 <FormTemplates xmlns="http://schemas.microsoft.com/sharepoint/v3/contenttype/forms">
@@ -6295,16 +6293,6 @@
 </file>
 
 <file path=customXml/itemProps1.xml><?xml version="1.0" encoding="utf-8"?>
-<ds:datastoreItem xmlns:ds="http://schemas.openxmlformats.org/officeDocument/2006/customXml" ds:itemID="{63671810-3EF7-4C8E-BCBA-248ABE2BAB39}">
-  <ds:schemaRefs>
-    <ds:schemaRef ds:uri="http://schemas.microsoft.com/office/2006/metadata/properties"/>
-    <ds:schemaRef ds:uri="http://schemas.microsoft.com/office/infopath/2007/PartnerControls"/>
-    <ds:schemaRef ds:uri="4873beb7-5857-4685-be1f-d57550cc96cc"/>
-  </ds:schemaRefs>
-</ds:datastoreItem>
-</file>
-
-<file path=customXml/itemProps2.xml><?xml version="1.0" encoding="utf-8"?>
 <ds:datastoreItem xmlns:ds="http://schemas.openxmlformats.org/officeDocument/2006/customXml" ds:itemID="{9332E30D-EFB4-40E8-AB8F-C2E02C2E75EB}">
   <ds:schemaRefs>
     <ds:schemaRef ds:uri="http://schemas.microsoft.com/office/2006/metadata/contentType"/>
@@ -6322,6 +6310,16 @@
 </ds:datastoreItem>
 </file>
 
+<file path=customXml/itemProps2.xml><?xml version="1.0" encoding="utf-8"?>
+<ds:datastoreItem xmlns:ds="http://schemas.openxmlformats.org/officeDocument/2006/customXml" ds:itemID="{63671810-3EF7-4C8E-BCBA-248ABE2BAB39}">
+  <ds:schemaRefs>
+    <ds:schemaRef ds:uri="http://schemas.microsoft.com/office/2006/metadata/properties"/>
+    <ds:schemaRef ds:uri="http://schemas.microsoft.com/office/infopath/2007/PartnerControls"/>
+    <ds:schemaRef ds:uri="4873beb7-5857-4685-be1f-d57550cc96cc"/>
+  </ds:schemaRefs>
+</ds:datastoreItem>
+</file>
+
 <file path=customXml/itemProps3.xml><?xml version="1.0" encoding="utf-8"?>
 <ds:datastoreItem xmlns:ds="http://schemas.openxmlformats.org/officeDocument/2006/customXml" ds:itemID="{499EA1EC-B023-4266-9865-E1EDA122A8C9}">
   <ds:schemaRefs>

</xml_diff>